<commit_message>
Adding work in progress presentation
</commit_message>
<xml_diff>
--- a/03_Citations/Citations.docx
+++ b/03_Citations/Citations.docx
@@ -93,6 +93,7 @@
     <w:p>
       <w:pPr>
         <w:rPr>
+          <w:rStyle w:val="Hyperlink"/>
           <w:rFonts w:ascii="Times New Roman" w:hAnsi="Times New Roman" w:cs="Times New Roman"/>
         </w:rPr>
       </w:pPr>
@@ -105,6 +106,64 @@
           <w:t>https://github.com/codeheroku/Introduction-to-Machine-Learning/blob/master/Building%20a%20Movie%20Recommendation%20Engine/Movie_Recommendation_Engine.ipynb</w:t>
         </w:r>
       </w:hyperlink>
+    </w:p>
+    <w:p>
+      <w:pPr>
+        <w:rPr>
+          <w:rStyle w:val="Hyperlink"/>
+          <w:rFonts w:ascii="Times New Roman" w:hAnsi="Times New Roman" w:cs="Times New Roman"/>
+        </w:rPr>
+      </w:pPr>
+    </w:p>
+    <w:p>
+      <w:pPr>
+        <w:rPr>
+          <w:rStyle w:val="Hyperlink"/>
+          <w:rFonts w:ascii="Times New Roman" w:hAnsi="Times New Roman" w:cs="Times New Roman"/>
+        </w:rPr>
+      </w:pPr>
+      <w:r>
+        <w:rPr>
+          <w:rStyle w:val="Hyperlink"/>
+          <w:rFonts w:ascii="Times New Roman" w:hAnsi="Times New Roman" w:cs="Times New Roman"/>
+        </w:rPr>
+        <w:t>https://github.com/KevinLiao159/MyDataSciencePortfolio/blob/master/movie_recommender/movie_recommendation_using_KNN.ipynb</w:t>
+      </w:r>
+    </w:p>
+    <w:p>
+      <w:pPr>
+        <w:rPr>
+          <w:rStyle w:val="Hyperlink"/>
+          <w:rFonts w:ascii="Times New Roman" w:hAnsi="Times New Roman" w:cs="Times New Roman"/>
+          <w:color w:val="000000" w:themeColor="text1"/>
+          <w:u w:val="none"/>
+        </w:rPr>
+      </w:pPr>
+    </w:p>
+    <w:p>
+      <w:pPr>
+        <w:rPr>
+          <w:rFonts w:ascii="Times New Roman" w:hAnsi="Times New Roman" w:cs="Times New Roman"/>
+          <w:color w:val="000000" w:themeColor="text1"/>
+        </w:rPr>
+      </w:pPr>
+      <w:hyperlink r:id="rId7" w:history="1">
+        <w:r>
+          <w:rPr>
+            <w:rStyle w:val="Hyperlink"/>
+            <w:rFonts w:ascii="Times New Roman" w:hAnsi="Times New Roman" w:cs="Times New Roman"/>
+          </w:rPr>
+          <w:t>https://medium.com/@cmukesh8688/tf-idf-vectorizer-scikit-learn-dbc0244a911a</w:t>
+        </w:r>
+      </w:hyperlink>
+    </w:p>
+    <w:p>
+      <w:pPr>
+        <w:rPr>
+          <w:rFonts w:ascii="Times New Roman" w:hAnsi="Times New Roman" w:cs="Times New Roman"/>
+          <w:color w:val="000000" w:themeColor="text1"/>
+        </w:rPr>
+      </w:pPr>
     </w:p>
     <w:sectPr>
       <w:pgSz w:w="12240" w:h="15840"/>

</xml_diff>